<commit_message>
Opis zmiennych i funkcji
</commit_message>
<xml_diff>
--- a/Dokumentacja.docx
+++ b/Dokumentacja.docx
@@ -44,13 +44,7 @@
     </w:p>
     <w:p>
       <w:r>
-        <w:t xml:space="preserve">Program </w:t>
-      </w:r>
-      <w:r>
-        <w:t>wykorzystujący tablice</w:t>
-      </w:r>
-      <w:r>
-        <w:t xml:space="preserve">, który symuluje grę karcianą – w wojnę </w:t>
+        <w:t xml:space="preserve">Program wykorzystujący tablice, który symuluje grę karcianą – w wojnę </w:t>
       </w:r>
     </w:p>
     <w:p>
@@ -63,7 +57,16 @@
     </w:p>
     <w:p>
       <w:r>
-        <w:t>Utworzenie trzech tablic kart – dla gracza, komputera i na karty będące aktualnie na stole. Operacje na tablicach zgodnie z zasadami gry.</w:t>
+        <w:t xml:space="preserve">Utworzenie trzech tablic kart – dla gracza, komputera i na karty będące aktualnie na stole. </w:t>
+      </w:r>
+      <w:r>
+        <w:t xml:space="preserve">Wypełnienie tablicy gracza i komputera po równo losowymi kartami tak, by razem dawały całą talię. Przełożenie kart z gór tablic gracza i komputera na stół i porównanie ich wartości. Gdy jedna z kart ma większą wartość </w:t>
+      </w:r>
+      <w:r>
+        <w:t xml:space="preserve">jej właściciel </w:t>
+      </w:r>
+      <w:r>
+        <w:t>bierze karty ze stołu na spód swojej tablicy</w:t>
       </w:r>
       <w:bookmarkStart w:id="0" w:name="_GoBack"/>
       <w:bookmarkEnd w:id="0"/>
@@ -76,6 +79,7 @@
         <w:t>Specyfikacje:</w:t>
       </w:r>
     </w:p>
+    <w:p/>
     <w:p>
       <w:pPr>
         <w:pStyle w:val="Nagwek1"/>
@@ -84,7 +88,200 @@
         <w:t>Zmienne:</w:t>
       </w:r>
     </w:p>
-    <w:p/>
+    <w:p>
+      <w:pPr>
+        <w:pStyle w:val="Akapitzlist"/>
+        <w:numPr>
+          <w:ilvl w:val="0"/>
+          <w:numId w:val="2"/>
+        </w:numPr>
+        <w:spacing w:after="0"/>
+        <w:ind w:left="284" w:hanging="297"/>
+      </w:pPr>
+      <w:r>
+        <w:t>ROZMIAR_TALII – Liczba kart w talii (standardowo 52)</w:t>
+      </w:r>
+    </w:p>
+    <w:p>
+      <w:pPr>
+        <w:pStyle w:val="Akapitzlist"/>
+        <w:numPr>
+          <w:ilvl w:val="0"/>
+          <w:numId w:val="2"/>
+        </w:numPr>
+        <w:spacing w:after="0"/>
+        <w:ind w:left="284" w:hanging="284"/>
+      </w:pPr>
+      <w:proofErr w:type="spellStart"/>
+      <w:r>
+        <w:t>enum</w:t>
+      </w:r>
+      <w:proofErr w:type="spellEnd"/>
+      <w:r>
+        <w:t xml:space="preserve"> Kolory – Do przechowywania koloru katy (trefl, karo, kier, pik)</w:t>
+      </w:r>
+    </w:p>
+    <w:p>
+      <w:pPr>
+        <w:pStyle w:val="Akapitzlist"/>
+        <w:numPr>
+          <w:ilvl w:val="0"/>
+          <w:numId w:val="2"/>
+        </w:numPr>
+        <w:spacing w:after="0"/>
+        <w:ind w:left="284" w:hanging="284"/>
+      </w:pPr>
+      <w:proofErr w:type="spellStart"/>
+      <w:r>
+        <w:t>enum</w:t>
+      </w:r>
+      <w:proofErr w:type="spellEnd"/>
+      <w:r>
+        <w:t xml:space="preserve"> Wartości – Do przechowywania wartości karty (dwójka, trójka, … as)</w:t>
+      </w:r>
+    </w:p>
+    <w:p>
+      <w:pPr>
+        <w:pStyle w:val="Akapitzlist"/>
+        <w:numPr>
+          <w:ilvl w:val="0"/>
+          <w:numId w:val="2"/>
+        </w:numPr>
+        <w:spacing w:after="0"/>
+        <w:ind w:left="284" w:hanging="284"/>
+      </w:pPr>
+      <w:proofErr w:type="spellStart"/>
+      <w:r>
+        <w:t>struct</w:t>
+      </w:r>
+      <w:proofErr w:type="spellEnd"/>
+      <w:r>
+        <w:t xml:space="preserve"> Karta – Połączenie Koloru i Wartości w jedną zmienną</w:t>
+      </w:r>
+    </w:p>
+    <w:p>
+      <w:pPr>
+        <w:pStyle w:val="Akapitzlist"/>
+        <w:numPr>
+          <w:ilvl w:val="0"/>
+          <w:numId w:val="2"/>
+        </w:numPr>
+        <w:spacing w:after="0"/>
+        <w:ind w:left="284" w:hanging="284"/>
+      </w:pPr>
+      <w:proofErr w:type="spellStart"/>
+      <w:r>
+        <w:t>int</w:t>
+      </w:r>
+      <w:proofErr w:type="spellEnd"/>
+      <w:r>
+        <w:t xml:space="preserve"> </w:t>
+      </w:r>
+      <w:proofErr w:type="spellStart"/>
+      <w:r>
+        <w:t>opoznieneiRozgrywki</w:t>
+      </w:r>
+      <w:proofErr w:type="spellEnd"/>
+      <w:r>
+        <w:t xml:space="preserve"> – Odstęp pomiędzy automatycznymi wyłożeniami</w:t>
+      </w:r>
+    </w:p>
+    <w:p>
+      <w:pPr>
+        <w:pStyle w:val="Akapitzlist"/>
+        <w:numPr>
+          <w:ilvl w:val="0"/>
+          <w:numId w:val="2"/>
+        </w:numPr>
+        <w:spacing w:after="0"/>
+        <w:ind w:left="284" w:hanging="284"/>
+      </w:pPr>
+      <w:r>
+        <w:t>char decyzja – Zmienna na wybór użytkownika w menu</w:t>
+      </w:r>
+    </w:p>
+    <w:p>
+      <w:pPr>
+        <w:pStyle w:val="Akapitzlist"/>
+        <w:numPr>
+          <w:ilvl w:val="0"/>
+          <w:numId w:val="2"/>
+        </w:numPr>
+        <w:spacing w:after="0"/>
+        <w:ind w:left="284" w:hanging="284"/>
+      </w:pPr>
+      <w:proofErr w:type="spellStart"/>
+      <w:r>
+        <w:t>bool</w:t>
+      </w:r>
+      <w:proofErr w:type="spellEnd"/>
+      <w:r>
+        <w:t xml:space="preserve"> </w:t>
+      </w:r>
+      <w:proofErr w:type="spellStart"/>
+      <w:r>
+        <w:t>ponow</w:t>
+      </w:r>
+      <w:proofErr w:type="spellEnd"/>
+      <w:r>
+        <w:t xml:space="preserve"> – Warunek ponownego wyświetlenia się głównego menu</w:t>
+      </w:r>
+      <w:r>
+        <w:t xml:space="preserve"> w przypadku błędnych danych</w:t>
+      </w:r>
+    </w:p>
+    <w:p>
+      <w:pPr>
+        <w:pStyle w:val="Akapitzlist"/>
+        <w:numPr>
+          <w:ilvl w:val="0"/>
+          <w:numId w:val="2"/>
+        </w:numPr>
+        <w:spacing w:after="0"/>
+        <w:ind w:left="284" w:hanging="284"/>
+      </w:pPr>
+      <w:proofErr w:type="spellStart"/>
+      <w:r>
+        <w:t>int</w:t>
+      </w:r>
+      <w:proofErr w:type="spellEnd"/>
+      <w:r>
+        <w:t xml:space="preserve"> </w:t>
+      </w:r>
+      <w:proofErr w:type="spellStart"/>
+      <w:r>
+        <w:t>liczbaGier</w:t>
+      </w:r>
+      <w:proofErr w:type="spellEnd"/>
+      <w:r>
+        <w:t xml:space="preserve"> – Przechowanie liczby gier w trybie wielu meczy</w:t>
+      </w:r>
+    </w:p>
+    <w:p>
+      <w:pPr>
+        <w:pStyle w:val="Akapitzlist"/>
+        <w:numPr>
+          <w:ilvl w:val="0"/>
+          <w:numId w:val="2"/>
+        </w:numPr>
+        <w:spacing w:after="0"/>
+        <w:ind w:left="284" w:hanging="284"/>
+      </w:pPr>
+      <w:proofErr w:type="spellStart"/>
+      <w:r>
+        <w:t>bool</w:t>
+      </w:r>
+      <w:proofErr w:type="spellEnd"/>
+      <w:r>
+        <w:t xml:space="preserve"> nie Wczytano – Warunek </w:t>
+      </w:r>
+      <w:r>
+        <w:t>ponownego wyświetlenia podmenu</w:t>
+      </w:r>
+      <w:r>
+        <w:t xml:space="preserve"> w przypadku błędnych danych</w:t>
+      </w:r>
+    </w:p>
     <w:p>
       <w:pPr>
         <w:pStyle w:val="Nagwek1"/>
@@ -95,6 +292,419 @@
     </w:p>
     <w:p>
       <w:pPr>
+        <w:pStyle w:val="Akapitzlist"/>
+        <w:numPr>
+          <w:ilvl w:val="0"/>
+          <w:numId w:val="3"/>
+        </w:numPr>
+        <w:spacing w:after="0"/>
+        <w:ind w:left="284" w:hanging="284"/>
+      </w:pPr>
+      <w:proofErr w:type="spellStart"/>
+      <w:r>
+        <w:rPr>
+          <w:rFonts w:cstheme="minorHAnsi"/>
+          <w:szCs w:val="19"/>
+        </w:rPr>
+        <w:t>int</w:t>
+      </w:r>
+      <w:proofErr w:type="spellEnd"/>
+      <w:r>
+        <w:rPr>
+          <w:rFonts w:cstheme="minorHAnsi"/>
+          <w:szCs w:val="19"/>
+        </w:rPr>
+        <w:t xml:space="preserve"> Losowa(</w:t>
+      </w:r>
+      <w:proofErr w:type="spellStart"/>
+      <w:r>
+        <w:rPr>
+          <w:rFonts w:cstheme="minorHAnsi"/>
+          <w:szCs w:val="19"/>
+        </w:rPr>
+        <w:t>int</w:t>
+      </w:r>
+      <w:proofErr w:type="spellEnd"/>
+      <w:r>
+        <w:rPr>
+          <w:rFonts w:cstheme="minorHAnsi"/>
+          <w:szCs w:val="19"/>
+        </w:rPr>
+        <w:t xml:space="preserve"> mini, </w:t>
+      </w:r>
+      <w:proofErr w:type="spellStart"/>
+      <w:r>
+        <w:rPr>
+          <w:rFonts w:cstheme="minorHAnsi"/>
+          <w:szCs w:val="19"/>
+        </w:rPr>
+        <w:t>int</w:t>
+      </w:r>
+      <w:proofErr w:type="spellEnd"/>
+      <w:r>
+        <w:rPr>
+          <w:rFonts w:cstheme="minorHAnsi"/>
+          <w:szCs w:val="19"/>
+        </w:rPr>
+        <w:t xml:space="preserve"> maxi)</w:t>
+      </w:r>
+      <w:r>
+        <w:rPr>
+          <w:rFonts w:cstheme="minorHAnsi"/>
+          <w:color w:val="0000FF"/>
+          <w:szCs w:val="19"/>
+        </w:rPr>
+        <w:t xml:space="preserve"> </w:t>
+      </w:r>
+      <w:r>
+        <w:rPr>
+          <w:rFonts w:ascii="Consolas" w:hAnsi="Consolas" w:cs="Consolas"/>
+          <w:color w:val="000000"/>
+          <w:sz w:val="19"/>
+          <w:szCs w:val="19"/>
+        </w:rPr>
+        <w:t xml:space="preserve">- </w:t>
+      </w:r>
+      <w:r>
+        <w:t>Zwraca losowa liczbę z przedziału [mini, maxi)</w:t>
+      </w:r>
+    </w:p>
+    <w:p>
+      <w:pPr>
+        <w:pStyle w:val="Akapitzlist"/>
+        <w:numPr>
+          <w:ilvl w:val="0"/>
+          <w:numId w:val="3"/>
+        </w:numPr>
+        <w:ind w:left="284" w:hanging="284"/>
+      </w:pPr>
+      <w:proofErr w:type="spellStart"/>
+      <w:r>
+        <w:t>void</w:t>
+      </w:r>
+      <w:proofErr w:type="spellEnd"/>
+      <w:r>
+        <w:t xml:space="preserve"> </w:t>
+      </w:r>
+      <w:proofErr w:type="spellStart"/>
+      <w:r>
+        <w:t>WyczyscWejscie</w:t>
+      </w:r>
+      <w:proofErr w:type="spellEnd"/>
+      <w:r>
+        <w:t>(</w:t>
+      </w:r>
+      <w:proofErr w:type="spellStart"/>
+      <w:r>
+        <w:t>void</w:t>
+      </w:r>
+      <w:proofErr w:type="spellEnd"/>
+      <w:r>
+        <w:t xml:space="preserve">) - </w:t>
+      </w:r>
+      <w:r>
+        <w:t>Czyta znaki ze standardowego wejścia dopóki nie jest puste</w:t>
+      </w:r>
+      <w:r>
+        <w:t>. Służy do opróżnienia bufora</w:t>
+      </w:r>
+      <w:r>
+        <w:t xml:space="preserve"> po wczytaniu danych</w:t>
+      </w:r>
+    </w:p>
+    <w:p>
+      <w:pPr>
+        <w:pStyle w:val="Akapitzlist"/>
+        <w:numPr>
+          <w:ilvl w:val="0"/>
+          <w:numId w:val="3"/>
+        </w:numPr>
+        <w:ind w:left="284" w:hanging="284"/>
+      </w:pPr>
+      <w:proofErr w:type="spellStart"/>
+      <w:r>
+        <w:t>void</w:t>
+      </w:r>
+      <w:proofErr w:type="spellEnd"/>
+      <w:r>
+        <w:t xml:space="preserve"> Resetuj(</w:t>
+      </w:r>
+      <w:proofErr w:type="spellStart"/>
+      <w:r>
+        <w:t>struct</w:t>
+      </w:r>
+      <w:proofErr w:type="spellEnd"/>
+      <w:r>
+        <w:t xml:space="preserve"> Karta *talia)</w:t>
+      </w:r>
+      <w:r>
+        <w:t xml:space="preserve"> – Wypełnia tablicę talia wszystkimi kartami w kolejności (dwójka </w:t>
+      </w:r>
+      <w:r>
+        <w:t>trefl</w:t>
+      </w:r>
+      <w:r>
+        <w:t xml:space="preserve">, trójka </w:t>
+      </w:r>
+      <w:r>
+        <w:t>trefl</w:t>
+      </w:r>
+      <w:r>
+        <w:t>… karo … kier …, as pik)</w:t>
+      </w:r>
+    </w:p>
+    <w:p>
+      <w:pPr>
+        <w:pStyle w:val="Akapitzlist"/>
+        <w:numPr>
+          <w:ilvl w:val="0"/>
+          <w:numId w:val="3"/>
+        </w:numPr>
+        <w:ind w:left="284" w:hanging="284"/>
+      </w:pPr>
+      <w:proofErr w:type="spellStart"/>
+      <w:r>
+        <w:t>void</w:t>
+      </w:r>
+      <w:proofErr w:type="spellEnd"/>
+      <w:r>
+        <w:t xml:space="preserve"> Tasuj(</w:t>
+      </w:r>
+      <w:proofErr w:type="spellStart"/>
+      <w:r>
+        <w:t>struct</w:t>
+      </w:r>
+      <w:proofErr w:type="spellEnd"/>
+      <w:r>
+        <w:t xml:space="preserve"> Karta *talia)</w:t>
+      </w:r>
+      <w:r>
+        <w:t xml:space="preserve"> – Ustawia</w:t>
+      </w:r>
+      <w:r>
+        <w:t xml:space="preserve"> karty w tablicy talia w losowej kolejności</w:t>
+      </w:r>
+    </w:p>
+    <w:p>
+      <w:pPr>
+        <w:pStyle w:val="Akapitzlist"/>
+        <w:numPr>
+          <w:ilvl w:val="0"/>
+          <w:numId w:val="3"/>
+        </w:numPr>
+        <w:ind w:left="284" w:hanging="284"/>
+      </w:pPr>
+      <w:proofErr w:type="spellStart"/>
+      <w:r>
+        <w:t>const</w:t>
+      </w:r>
+      <w:proofErr w:type="spellEnd"/>
+      <w:r>
+        <w:t xml:space="preserve"> char * </w:t>
+      </w:r>
+      <w:proofErr w:type="spellStart"/>
+      <w:r>
+        <w:t>KolorToString</w:t>
+      </w:r>
+      <w:proofErr w:type="spellEnd"/>
+      <w:r>
+        <w:t>(</w:t>
+      </w:r>
+      <w:proofErr w:type="spellStart"/>
+      <w:r>
+        <w:t>enum</w:t>
+      </w:r>
+      <w:proofErr w:type="spellEnd"/>
+      <w:r>
+        <w:t xml:space="preserve"> Kolory kolor)</w:t>
+      </w:r>
+      <w:r>
+        <w:t xml:space="preserve"> – Zwraca nazwę koloru (np. „Pik”)</w:t>
+      </w:r>
+    </w:p>
+    <w:p>
+      <w:pPr>
+        <w:pStyle w:val="Akapitzlist"/>
+        <w:numPr>
+          <w:ilvl w:val="0"/>
+          <w:numId w:val="3"/>
+        </w:numPr>
+        <w:ind w:left="284" w:hanging="284"/>
+      </w:pPr>
+      <w:proofErr w:type="spellStart"/>
+      <w:r>
+        <w:t>const</w:t>
+      </w:r>
+      <w:proofErr w:type="spellEnd"/>
+      <w:r>
+        <w:t xml:space="preserve"> char* </w:t>
+      </w:r>
+      <w:proofErr w:type="spellStart"/>
+      <w:r>
+        <w:t>WartoscTo</w:t>
+      </w:r>
+      <w:r>
+        <w:t>String</w:t>
+      </w:r>
+      <w:proofErr w:type="spellEnd"/>
+      <w:r>
+        <w:t>(</w:t>
+      </w:r>
+      <w:proofErr w:type="spellStart"/>
+      <w:r>
+        <w:t>enum</w:t>
+      </w:r>
+      <w:proofErr w:type="spellEnd"/>
+      <w:r>
+        <w:t xml:space="preserve"> </w:t>
+      </w:r>
+      <w:proofErr w:type="spellStart"/>
+      <w:r>
+        <w:t>Wartosci</w:t>
+      </w:r>
+      <w:proofErr w:type="spellEnd"/>
+      <w:r>
+        <w:t xml:space="preserve"> </w:t>
+      </w:r>
+      <w:proofErr w:type="spellStart"/>
+      <w:r>
+        <w:t>wartosc</w:t>
+      </w:r>
+      <w:proofErr w:type="spellEnd"/>
+      <w:r>
+        <w:t>) – Zwraca</w:t>
+      </w:r>
+      <w:r>
+        <w:t xml:space="preserve"> nazwę wartości</w:t>
+      </w:r>
+      <w:r>
+        <w:t xml:space="preserve"> (np. „Siódemka”)</w:t>
+      </w:r>
+    </w:p>
+    <w:p>
+      <w:pPr>
+        <w:pStyle w:val="Akapitzlist"/>
+        <w:numPr>
+          <w:ilvl w:val="0"/>
+          <w:numId w:val="3"/>
+        </w:numPr>
+        <w:ind w:left="284" w:hanging="284"/>
+      </w:pPr>
+      <w:r>
+        <w:t xml:space="preserve">char* </w:t>
+      </w:r>
+      <w:proofErr w:type="spellStart"/>
+      <w:r>
+        <w:t>KartaToString</w:t>
+      </w:r>
+      <w:proofErr w:type="spellEnd"/>
+      <w:r>
+        <w:t>(</w:t>
+      </w:r>
+      <w:proofErr w:type="spellStart"/>
+      <w:r>
+        <w:t>struct</w:t>
+      </w:r>
+      <w:proofErr w:type="spellEnd"/>
+      <w:r>
+        <w:t xml:space="preserve"> Karta </w:t>
+      </w:r>
+      <w:proofErr w:type="spellStart"/>
+      <w:r>
+        <w:t>karta</w:t>
+      </w:r>
+      <w:proofErr w:type="spellEnd"/>
+      <w:r>
+        <w:t xml:space="preserve"> ,char nazwa[])</w:t>
+      </w:r>
+      <w:r>
+        <w:t xml:space="preserve"> – Wpisuje w tablicę nazwa nazwę karty i zwraca jej adres. (np. „Piątka Kier”). Tablica nazwa powinna być wystarczająco duża by pomieścić nazwę karty</w:t>
+      </w:r>
+    </w:p>
+    <w:p>
+      <w:pPr>
+        <w:pStyle w:val="Akapitzlist"/>
+        <w:numPr>
+          <w:ilvl w:val="0"/>
+          <w:numId w:val="3"/>
+        </w:numPr>
+        <w:ind w:left="284" w:hanging="284"/>
+      </w:pPr>
+      <w:proofErr w:type="spellStart"/>
+      <w:r>
+        <w:t>void</w:t>
+      </w:r>
+      <w:proofErr w:type="spellEnd"/>
+      <w:r>
+        <w:t xml:space="preserve"> Rozdaj(</w:t>
+      </w:r>
+      <w:proofErr w:type="spellStart"/>
+      <w:r>
+        <w:t>struct</w:t>
+      </w:r>
+      <w:proofErr w:type="spellEnd"/>
+      <w:r>
+        <w:t xml:space="preserve"> Karta gracz1[], </w:t>
+      </w:r>
+      <w:proofErr w:type="spellStart"/>
+      <w:r>
+        <w:t>struct</w:t>
+      </w:r>
+      <w:proofErr w:type="spellEnd"/>
+      <w:r>
+        <w:t xml:space="preserve"> Karta gracz2[</w:t>
+      </w:r>
+      <w:r>
+        <w:t>]) – Uzupełnia tablice gracz1 i gracz2 kartami utworzonymi przez funkcję Resetuj w losowej kolejności. W każdą tablicę zostaje wpisana połowa kart</w:t>
+      </w:r>
+    </w:p>
+    <w:p>
+      <w:pPr>
+        <w:pStyle w:val="Akapitzlist"/>
+        <w:numPr>
+          <w:ilvl w:val="0"/>
+          <w:numId w:val="3"/>
+        </w:numPr>
+        <w:ind w:left="284" w:hanging="295"/>
+      </w:pPr>
+      <w:r>
+        <w:lastRenderedPageBreak/>
+        <w:t>char Graj(</w:t>
+      </w:r>
+      <w:proofErr w:type="spellStart"/>
+      <w:r>
+        <w:t>int</w:t>
+      </w:r>
+      <w:proofErr w:type="spellEnd"/>
+      <w:r>
+        <w:t xml:space="preserve"> </w:t>
+      </w:r>
+      <w:proofErr w:type="spellStart"/>
+      <w:r>
+        <w:t>delay</w:t>
+      </w:r>
+      <w:proofErr w:type="spellEnd"/>
+      <w:r>
+        <w:t xml:space="preserve">) – Symuluje </w:t>
+      </w:r>
+      <w:r>
+        <w:t>jedna rozgrywkę</w:t>
+      </w:r>
+      <w:r>
+        <w:t>. Zwraca G</w:t>
+      </w:r>
+      <w:r>
+        <w:t xml:space="preserve"> </w:t>
+      </w:r>
+      <w:r>
+        <w:t>gdy wgra gracz K gdy komputer i R gdy gra zakończy się remisem</w:t>
+      </w:r>
+      <w:r>
+        <w:t>. Podczas wystawiania kartu użytkownik może podać „f” lub „a” by włączyć tryb automatyczny oraz „q” by wyłączyć program</w:t>
+      </w:r>
+    </w:p>
+    <w:p>
+      <w:pPr>
         <w:pStyle w:val="Nagwek1"/>
       </w:pPr>
       <w:r>
@@ -102,6 +712,11 @@
       </w:r>
     </w:p>
     <w:p>
+      <w:r>
+        <w:t>Czasem zdarza się, że gra trwa wiele rund i nie kończy się.</w:t>
+      </w:r>
+    </w:p>
+    <w:p>
       <w:pPr>
         <w:pStyle w:val="Nagwek1"/>
       </w:pPr>
@@ -109,7 +724,11 @@
         <w:t>Odstępstwa:</w:t>
       </w:r>
     </w:p>
-    <w:p/>
+    <w:p>
+      <w:r>
+        <w:t>Po 5000 rund aktualna gra kończy się remisem</w:t>
+      </w:r>
+    </w:p>
     <w:sectPr>
       <w:pgSz w:w="11906" w:h="16838"/>
       <w:pgMar w:top="1417" w:right="1417" w:bottom="1417" w:left="1417" w:header="708" w:footer="708" w:gutter="0"/>
@@ -118,6 +737,359 @@
     </w:sectPr>
   </w:body>
 </w:document>
+</file>
+
+<file path=word/numbering.xml><?xml version="1.0" encoding="utf-8"?>
+<w:numbering xmlns:wpc="http://schemas.microsoft.com/office/word/2010/wordprocessingCanvas" xmlns:cx="http://schemas.microsoft.com/office/drawing/2014/chartex" xmlns:cx1="http://schemas.microsoft.com/office/drawing/2015/9/8/chartex" xmlns:cx2="http://schemas.microsoft.com/office/drawing/2015/10/21/chartex" xmlns:cx3="http://schemas.microsoft.com/office/drawing/2016/5/9/chartex" xmlns:cx4="http://schemas.microsoft.com/office/drawing/2016/5/10/chartex" xmlns:cx5="http://schemas.microsoft.com/office/drawing/2016/5/11/chartex" xmlns:cx6="http://schemas.microsoft.com/office/drawing/2016/5/12/chartex" xmlns:cx7="http://schemas.microsoft.com/office/drawing/2016/5/13/chartex" xmlns:cx8="http://schemas.microsoft.com/office/drawing/2016/5/14/chartex" xmlns:mc="http://schemas.openxmlformats.org/markup-compatibility/2006" xmlns:aink="http://schemas.microsoft.com/office/drawing/2016/ink" xmlns:am3d="http://schemas.microsoft.com/office/drawing/2017/model3d" xmlns:o="urn:schemas-microsoft-com:office:office" xmlns:r="http://schemas.openxmlformats.org/officeDocument/2006/relationships" xmlns:m="http://schemas.openxmlformats.org/officeDocument/2006/math" xmlns:v="urn:schemas-microsoft-com:vml" xmlns:wp14="http://schemas.microsoft.com/office/word/2010/wordprocessingDrawing" xmlns:wp="http://schemas.openxmlformats.org/drawingml/2006/wordprocessingDrawing" xmlns:w10="urn:schemas-microsoft-com:office:word" xmlns:w="http://schemas.openxmlformats.org/wordprocessingml/2006/main" xmlns:w14="http://schemas.microsoft.com/office/word/2010/wordml" xmlns:w15="http://schemas.microsoft.com/office/word/2012/wordml" xmlns:w16cid="http://schemas.microsoft.com/office/word/2016/wordml/cid" xmlns:w16se="http://schemas.microsoft.com/office/word/2015/wordml/symex" xmlns:wpg="http://schemas.microsoft.com/office/word/2010/wordprocessingGroup" xmlns:wpi="http://schemas.microsoft.com/office/word/2010/wordprocessingInk" xmlns:wne="http://schemas.microsoft.com/office/word/2006/wordml" xmlns:wps="http://schemas.microsoft.com/office/word/2010/wordprocessingShape" mc:Ignorable="w14 w15 w16se w16cid wp14">
+  <w:abstractNum w:abstractNumId="0" w15:restartNumberingAfterBreak="0">
+    <w:nsid w:val="0E492CA7"/>
+    <w:multiLevelType w:val="hybridMultilevel"/>
+    <w:tmpl w:val="CDAE1140"/>
+    <w:lvl w:ilvl="0" w:tplc="04150001">
+      <w:start w:val="1"/>
+      <w:numFmt w:val="bullet"/>
+      <w:lvlText w:val=""/>
+      <w:lvlJc w:val="left"/>
+      <w:pPr>
+        <w:ind w:left="1856" w:hanging="360"/>
+      </w:pPr>
+      <w:rPr>
+        <w:rFonts w:ascii="Symbol" w:hAnsi="Symbol" w:hint="default"/>
+      </w:rPr>
+    </w:lvl>
+    <w:lvl w:ilvl="1" w:tplc="04150003" w:tentative="1">
+      <w:start w:val="1"/>
+      <w:numFmt w:val="bullet"/>
+      <w:lvlText w:val="o"/>
+      <w:lvlJc w:val="left"/>
+      <w:pPr>
+        <w:ind w:left="2576" w:hanging="360"/>
+      </w:pPr>
+      <w:rPr>
+        <w:rFonts w:ascii="Courier New" w:hAnsi="Courier New" w:cs="Courier New" w:hint="default"/>
+      </w:rPr>
+    </w:lvl>
+    <w:lvl w:ilvl="2" w:tplc="04150005" w:tentative="1">
+      <w:start w:val="1"/>
+      <w:numFmt w:val="bullet"/>
+      <w:lvlText w:val=""/>
+      <w:lvlJc w:val="left"/>
+      <w:pPr>
+        <w:ind w:left="3296" w:hanging="360"/>
+      </w:pPr>
+      <w:rPr>
+        <w:rFonts w:ascii="Wingdings" w:hAnsi="Wingdings" w:hint="default"/>
+      </w:rPr>
+    </w:lvl>
+    <w:lvl w:ilvl="3" w:tplc="04150001" w:tentative="1">
+      <w:start w:val="1"/>
+      <w:numFmt w:val="bullet"/>
+      <w:lvlText w:val=""/>
+      <w:lvlJc w:val="left"/>
+      <w:pPr>
+        <w:ind w:left="4016" w:hanging="360"/>
+      </w:pPr>
+      <w:rPr>
+        <w:rFonts w:ascii="Symbol" w:hAnsi="Symbol" w:hint="default"/>
+      </w:rPr>
+    </w:lvl>
+    <w:lvl w:ilvl="4" w:tplc="04150003" w:tentative="1">
+      <w:start w:val="1"/>
+      <w:numFmt w:val="bullet"/>
+      <w:lvlText w:val="o"/>
+      <w:lvlJc w:val="left"/>
+      <w:pPr>
+        <w:ind w:left="4736" w:hanging="360"/>
+      </w:pPr>
+      <w:rPr>
+        <w:rFonts w:ascii="Courier New" w:hAnsi="Courier New" w:cs="Courier New" w:hint="default"/>
+      </w:rPr>
+    </w:lvl>
+    <w:lvl w:ilvl="5" w:tplc="04150005" w:tentative="1">
+      <w:start w:val="1"/>
+      <w:numFmt w:val="bullet"/>
+      <w:lvlText w:val=""/>
+      <w:lvlJc w:val="left"/>
+      <w:pPr>
+        <w:ind w:left="5456" w:hanging="360"/>
+      </w:pPr>
+      <w:rPr>
+        <w:rFonts w:ascii="Wingdings" w:hAnsi="Wingdings" w:hint="default"/>
+      </w:rPr>
+    </w:lvl>
+    <w:lvl w:ilvl="6" w:tplc="04150001" w:tentative="1">
+      <w:start w:val="1"/>
+      <w:numFmt w:val="bullet"/>
+      <w:lvlText w:val=""/>
+      <w:lvlJc w:val="left"/>
+      <w:pPr>
+        <w:ind w:left="6176" w:hanging="360"/>
+      </w:pPr>
+      <w:rPr>
+        <w:rFonts w:ascii="Symbol" w:hAnsi="Symbol" w:hint="default"/>
+      </w:rPr>
+    </w:lvl>
+    <w:lvl w:ilvl="7" w:tplc="04150003" w:tentative="1">
+      <w:start w:val="1"/>
+      <w:numFmt w:val="bullet"/>
+      <w:lvlText w:val="o"/>
+      <w:lvlJc w:val="left"/>
+      <w:pPr>
+        <w:ind w:left="6896" w:hanging="360"/>
+      </w:pPr>
+      <w:rPr>
+        <w:rFonts w:ascii="Courier New" w:hAnsi="Courier New" w:cs="Courier New" w:hint="default"/>
+      </w:rPr>
+    </w:lvl>
+    <w:lvl w:ilvl="8" w:tplc="04150005" w:tentative="1">
+      <w:start w:val="1"/>
+      <w:numFmt w:val="bullet"/>
+      <w:lvlText w:val=""/>
+      <w:lvlJc w:val="left"/>
+      <w:pPr>
+        <w:ind w:left="7616" w:hanging="360"/>
+      </w:pPr>
+      <w:rPr>
+        <w:rFonts w:ascii="Wingdings" w:hAnsi="Wingdings" w:hint="default"/>
+      </w:rPr>
+    </w:lvl>
+  </w:abstractNum>
+  <w:abstractNum w:abstractNumId="1" w15:restartNumberingAfterBreak="0">
+    <w:nsid w:val="63E91D12"/>
+    <w:multiLevelType w:val="hybridMultilevel"/>
+    <w:tmpl w:val="CA4C5498"/>
+    <w:lvl w:ilvl="0" w:tplc="04150001">
+      <w:start w:val="1"/>
+      <w:numFmt w:val="bullet"/>
+      <w:lvlText w:val=""/>
+      <w:lvlJc w:val="left"/>
+      <w:pPr>
+        <w:ind w:left="720" w:hanging="360"/>
+      </w:pPr>
+      <w:rPr>
+        <w:rFonts w:ascii="Symbol" w:hAnsi="Symbol" w:hint="default"/>
+      </w:rPr>
+    </w:lvl>
+    <w:lvl w:ilvl="1" w:tplc="04150003" w:tentative="1">
+      <w:start w:val="1"/>
+      <w:numFmt w:val="bullet"/>
+      <w:lvlText w:val="o"/>
+      <w:lvlJc w:val="left"/>
+      <w:pPr>
+        <w:ind w:left="1440" w:hanging="360"/>
+      </w:pPr>
+      <w:rPr>
+        <w:rFonts w:ascii="Courier New" w:hAnsi="Courier New" w:cs="Courier New" w:hint="default"/>
+      </w:rPr>
+    </w:lvl>
+    <w:lvl w:ilvl="2" w:tplc="04150005" w:tentative="1">
+      <w:start w:val="1"/>
+      <w:numFmt w:val="bullet"/>
+      <w:lvlText w:val=""/>
+      <w:lvlJc w:val="left"/>
+      <w:pPr>
+        <w:ind w:left="2160" w:hanging="360"/>
+      </w:pPr>
+      <w:rPr>
+        <w:rFonts w:ascii="Wingdings" w:hAnsi="Wingdings" w:hint="default"/>
+      </w:rPr>
+    </w:lvl>
+    <w:lvl w:ilvl="3" w:tplc="04150001" w:tentative="1">
+      <w:start w:val="1"/>
+      <w:numFmt w:val="bullet"/>
+      <w:lvlText w:val=""/>
+      <w:lvlJc w:val="left"/>
+      <w:pPr>
+        <w:ind w:left="2880" w:hanging="360"/>
+      </w:pPr>
+      <w:rPr>
+        <w:rFonts w:ascii="Symbol" w:hAnsi="Symbol" w:hint="default"/>
+      </w:rPr>
+    </w:lvl>
+    <w:lvl w:ilvl="4" w:tplc="04150003" w:tentative="1">
+      <w:start w:val="1"/>
+      <w:numFmt w:val="bullet"/>
+      <w:lvlText w:val="o"/>
+      <w:lvlJc w:val="left"/>
+      <w:pPr>
+        <w:ind w:left="3600" w:hanging="360"/>
+      </w:pPr>
+      <w:rPr>
+        <w:rFonts w:ascii="Courier New" w:hAnsi="Courier New" w:cs="Courier New" w:hint="default"/>
+      </w:rPr>
+    </w:lvl>
+    <w:lvl w:ilvl="5" w:tplc="04150005" w:tentative="1">
+      <w:start w:val="1"/>
+      <w:numFmt w:val="bullet"/>
+      <w:lvlText w:val=""/>
+      <w:lvlJc w:val="left"/>
+      <w:pPr>
+        <w:ind w:left="4320" w:hanging="360"/>
+      </w:pPr>
+      <w:rPr>
+        <w:rFonts w:ascii="Wingdings" w:hAnsi="Wingdings" w:hint="default"/>
+      </w:rPr>
+    </w:lvl>
+    <w:lvl w:ilvl="6" w:tplc="04150001" w:tentative="1">
+      <w:start w:val="1"/>
+      <w:numFmt w:val="bullet"/>
+      <w:lvlText w:val=""/>
+      <w:lvlJc w:val="left"/>
+      <w:pPr>
+        <w:ind w:left="5040" w:hanging="360"/>
+      </w:pPr>
+      <w:rPr>
+        <w:rFonts w:ascii="Symbol" w:hAnsi="Symbol" w:hint="default"/>
+      </w:rPr>
+    </w:lvl>
+    <w:lvl w:ilvl="7" w:tplc="04150003" w:tentative="1">
+      <w:start w:val="1"/>
+      <w:numFmt w:val="bullet"/>
+      <w:lvlText w:val="o"/>
+      <w:lvlJc w:val="left"/>
+      <w:pPr>
+        <w:ind w:left="5760" w:hanging="360"/>
+      </w:pPr>
+      <w:rPr>
+        <w:rFonts w:ascii="Courier New" w:hAnsi="Courier New" w:cs="Courier New" w:hint="default"/>
+      </w:rPr>
+    </w:lvl>
+    <w:lvl w:ilvl="8" w:tplc="04150005" w:tentative="1">
+      <w:start w:val="1"/>
+      <w:numFmt w:val="bullet"/>
+      <w:lvlText w:val=""/>
+      <w:lvlJc w:val="left"/>
+      <w:pPr>
+        <w:ind w:left="6480" w:hanging="360"/>
+      </w:pPr>
+      <w:rPr>
+        <w:rFonts w:ascii="Wingdings" w:hAnsi="Wingdings" w:hint="default"/>
+      </w:rPr>
+    </w:lvl>
+  </w:abstractNum>
+  <w:abstractNum w:abstractNumId="2" w15:restartNumberingAfterBreak="0">
+    <w:nsid w:val="73624942"/>
+    <w:multiLevelType w:val="hybridMultilevel"/>
+    <w:tmpl w:val="7D442100"/>
+    <w:lvl w:ilvl="0" w:tplc="04150001">
+      <w:start w:val="1"/>
+      <w:numFmt w:val="bullet"/>
+      <w:lvlText w:val=""/>
+      <w:lvlJc w:val="left"/>
+      <w:pPr>
+        <w:ind w:left="720" w:hanging="360"/>
+      </w:pPr>
+      <w:rPr>
+        <w:rFonts w:ascii="Symbol" w:hAnsi="Symbol" w:hint="default"/>
+      </w:rPr>
+    </w:lvl>
+    <w:lvl w:ilvl="1" w:tplc="04150003" w:tentative="1">
+      <w:start w:val="1"/>
+      <w:numFmt w:val="bullet"/>
+      <w:lvlText w:val="o"/>
+      <w:lvlJc w:val="left"/>
+      <w:pPr>
+        <w:ind w:left="1440" w:hanging="360"/>
+      </w:pPr>
+      <w:rPr>
+        <w:rFonts w:ascii="Courier New" w:hAnsi="Courier New" w:cs="Courier New" w:hint="default"/>
+      </w:rPr>
+    </w:lvl>
+    <w:lvl w:ilvl="2" w:tplc="04150005" w:tentative="1">
+      <w:start w:val="1"/>
+      <w:numFmt w:val="bullet"/>
+      <w:lvlText w:val=""/>
+      <w:lvlJc w:val="left"/>
+      <w:pPr>
+        <w:ind w:left="2160" w:hanging="360"/>
+      </w:pPr>
+      <w:rPr>
+        <w:rFonts w:ascii="Wingdings" w:hAnsi="Wingdings" w:hint="default"/>
+      </w:rPr>
+    </w:lvl>
+    <w:lvl w:ilvl="3" w:tplc="04150001" w:tentative="1">
+      <w:start w:val="1"/>
+      <w:numFmt w:val="bullet"/>
+      <w:lvlText w:val=""/>
+      <w:lvlJc w:val="left"/>
+      <w:pPr>
+        <w:ind w:left="2880" w:hanging="360"/>
+      </w:pPr>
+      <w:rPr>
+        <w:rFonts w:ascii="Symbol" w:hAnsi="Symbol" w:hint="default"/>
+      </w:rPr>
+    </w:lvl>
+    <w:lvl w:ilvl="4" w:tplc="04150003" w:tentative="1">
+      <w:start w:val="1"/>
+      <w:numFmt w:val="bullet"/>
+      <w:lvlText w:val="o"/>
+      <w:lvlJc w:val="left"/>
+      <w:pPr>
+        <w:ind w:left="3600" w:hanging="360"/>
+      </w:pPr>
+      <w:rPr>
+        <w:rFonts w:ascii="Courier New" w:hAnsi="Courier New" w:cs="Courier New" w:hint="default"/>
+      </w:rPr>
+    </w:lvl>
+    <w:lvl w:ilvl="5" w:tplc="04150005" w:tentative="1">
+      <w:start w:val="1"/>
+      <w:numFmt w:val="bullet"/>
+      <w:lvlText w:val=""/>
+      <w:lvlJc w:val="left"/>
+      <w:pPr>
+        <w:ind w:left="4320" w:hanging="360"/>
+      </w:pPr>
+      <w:rPr>
+        <w:rFonts w:ascii="Wingdings" w:hAnsi="Wingdings" w:hint="default"/>
+      </w:rPr>
+    </w:lvl>
+    <w:lvl w:ilvl="6" w:tplc="04150001" w:tentative="1">
+      <w:start w:val="1"/>
+      <w:numFmt w:val="bullet"/>
+      <w:lvlText w:val=""/>
+      <w:lvlJc w:val="left"/>
+      <w:pPr>
+        <w:ind w:left="5040" w:hanging="360"/>
+      </w:pPr>
+      <w:rPr>
+        <w:rFonts w:ascii="Symbol" w:hAnsi="Symbol" w:hint="default"/>
+      </w:rPr>
+    </w:lvl>
+    <w:lvl w:ilvl="7" w:tplc="04150003" w:tentative="1">
+      <w:start w:val="1"/>
+      <w:numFmt w:val="bullet"/>
+      <w:lvlText w:val="o"/>
+      <w:lvlJc w:val="left"/>
+      <w:pPr>
+        <w:ind w:left="5760" w:hanging="360"/>
+      </w:pPr>
+      <w:rPr>
+        <w:rFonts w:ascii="Courier New" w:hAnsi="Courier New" w:cs="Courier New" w:hint="default"/>
+      </w:rPr>
+    </w:lvl>
+    <w:lvl w:ilvl="8" w:tplc="04150005" w:tentative="1">
+      <w:start w:val="1"/>
+      <w:numFmt w:val="bullet"/>
+      <w:lvlText w:val=""/>
+      <w:lvlJc w:val="left"/>
+      <w:pPr>
+        <w:ind w:left="6480" w:hanging="360"/>
+      </w:pPr>
+      <w:rPr>
+        <w:rFonts w:ascii="Wingdings" w:hAnsi="Wingdings" w:hint="default"/>
+      </w:rPr>
+    </w:lvl>
+  </w:abstractNum>
+  <w:num w:numId="1">
+    <w:abstractNumId w:val="2"/>
+  </w:num>
+  <w:num w:numId="2">
+    <w:abstractNumId w:val="0"/>
+  </w:num>
+  <w:num w:numId="3">
+    <w:abstractNumId w:val="1"/>
+  </w:num>
+</w:numbering>
 </file>
 
 <file path=word/styles.xml><?xml version="1.0" encoding="utf-8"?>
@@ -622,6 +1594,17 @@
       <w:spacing w:after="0" w:line="240" w:lineRule="auto"/>
     </w:pPr>
   </w:style>
+  <w:style w:type="paragraph" w:styleId="Akapitzlist">
+    <w:name w:val="List Paragraph"/>
+    <w:basedOn w:val="Normalny"/>
+    <w:uiPriority w:val="34"/>
+    <w:qFormat/>
+    <w:rsid w:val="00341702"/>
+    <w:pPr>
+      <w:ind w:left="720"/>
+      <w:contextualSpacing/>
+    </w:pPr>
+  </w:style>
 </w:styles>
 </file>
 

</xml_diff>